<commit_message>
Updated Documents and seperating docx from md files and folders
</commit_message>
<xml_diff>
--- a/docs/Grant Proposals/Arbitrum Proposal Draft.docx
+++ b/docs/Grant Proposals/Arbitrum Proposal Draft.docx
@@ -4,32 +4,28 @@
   <w:body>
     <w:p>
       <w:pPr>
-        <w:spacing w:line="278" w:lineRule="auto"/>
         <w:rPr>
           <w:b/>
           <w:bCs/>
         </w:rPr>
       </w:pPr>
-      <w:proofErr w:type="spellStart"/>
       <w:r>
         <w:rPr>
           <w:b/>
           <w:bCs/>
         </w:rPr>
-        <w:t>Arbitrum</w:t>
-      </w:r>
-      <w:proofErr w:type="spellEnd"/>
-      <w:r>
-        <w:rPr>
-          <w:b/>
-          <w:bCs/>
-        </w:rPr>
-        <w:t xml:space="preserve"> Proposal Draft</w:t>
-      </w:r>
-    </w:p>
-    <w:p>
-      <w:pPr>
-        <w:spacing w:line="278" w:lineRule="auto"/>
+        <w:t>Arbitrum Proposal</w:t>
+      </w:r>
+    </w:p>
+    <w:p>
+      <w:r>
+        <w:pict w14:anchorId="5E56FF7E">
+          <v:rect id="_x0000_i1067" style="width:0;height:1.5pt" o:hralign="center" o:hrstd="t" o:hr="t" fillcolor="#a0a0a0" stroked="f"/>
+        </w:pict>
+      </w:r>
+    </w:p>
+    <w:p>
+      <w:pPr>
         <w:rPr>
           <w:b/>
           <w:bCs/>
@@ -44,9 +40,6 @@
       </w:r>
     </w:p>
     <w:p>
-      <w:pPr>
-        <w:spacing w:line="278" w:lineRule="auto"/>
-      </w:pPr>
       <w:r>
         <w:rPr>
           <w:b/>
@@ -55,15 +48,7 @@
         <w:t>Project Name:</w:t>
       </w:r>
       <w:r>
-        <w:t xml:space="preserve"> </w:t>
-      </w:r>
-      <w:proofErr w:type="spellStart"/>
-      <w:r>
-        <w:t>SafeShipping</w:t>
-      </w:r>
-      <w:proofErr w:type="spellEnd"/>
-      <w:r>
-        <w:t xml:space="preserve"> </w:t>
+        <w:t xml:space="preserve"> SafeShipping </w:t>
       </w:r>
       <w:r>
         <w:rPr>
@@ -73,21 +58,10 @@
         <w:t>Brief Description:</w:t>
       </w:r>
       <w:r>
-        <w:t xml:space="preserve"> </w:t>
-      </w:r>
-      <w:proofErr w:type="spellStart"/>
-      <w:r>
-        <w:t>SafeShipping</w:t>
-      </w:r>
-      <w:proofErr w:type="spellEnd"/>
-      <w:r>
-        <w:t xml:space="preserve"> is an innovative logistics platform harnessing blockchain’s potential to bring unprecedented transparency, security, and efficiency to shipping operations. We utilize decentralized technology to revolutionize the tracking of shipments and automate supply chain processes.</w:t>
-      </w:r>
-    </w:p>
-    <w:p>
-      <w:pPr>
-        <w:spacing w:line="278" w:lineRule="auto"/>
-      </w:pPr>
+        <w:t xml:space="preserve"> SafeShipping is an innovative logistics platform harnessing blockchain’s potential to bring unprecedented transparency, security, and efficiency to shipping operations. We utilize decentralized technology to revolutionize the tracking of shipments and automate supply chain processes.</w:t>
+      </w:r>
+    </w:p>
+    <w:p>
       <w:r>
         <w:rPr>
           <w:b/>
@@ -96,36 +70,18 @@
         <w:t>Value Proposition:</w:t>
       </w:r>
       <w:r>
-        <w:t xml:space="preserve"> Leveraging </w:t>
-      </w:r>
-      <w:proofErr w:type="spellStart"/>
-      <w:r>
-        <w:t>Arbitrum’s</w:t>
-      </w:r>
-      <w:proofErr w:type="spellEnd"/>
-      <w:r>
-        <w:t xml:space="preserve"> layer-2 scalability and cost-efficiency, </w:t>
-      </w:r>
-      <w:proofErr w:type="spellStart"/>
-      <w:r>
-        <w:t>SafeShipping</w:t>
-      </w:r>
-      <w:proofErr w:type="spellEnd"/>
-      <w:r>
-        <w:t xml:space="preserve"> aims to mitigate congestion, reduce transaction fees, and ensure secure record keeping across global supply chains. Our proposal aligns with </w:t>
-      </w:r>
-      <w:proofErr w:type="spellStart"/>
-      <w:r>
-        <w:t>Arbitrum’s</w:t>
-      </w:r>
-      <w:proofErr w:type="spellEnd"/>
-      <w:r>
-        <w:t xml:space="preserve"> mission to deliver fast, scalable, and accessible decentralized solutions for real-world challenges.</w:t>
-      </w:r>
-    </w:p>
-    <w:p>
-      <w:pPr>
-        <w:spacing w:line="278" w:lineRule="auto"/>
+        <w:t xml:space="preserve"> Leveraging Arbitrum’s layer-2 scalability and cost-efficiency, SafeShipping aims to mitigate congestion, reduce transaction fees, and ensure secure record keeping across global supply chains. Our proposal aligns with Arbitrum’s mission to deliver fast, scalable, and accessible decentralized solutions for real-world challenges.</w:t>
+      </w:r>
+    </w:p>
+    <w:p>
+      <w:r>
+        <w:pict w14:anchorId="4A9479E3">
+          <v:rect id="_x0000_i1068" style="width:0;height:1.5pt" o:hralign="center" o:hrstd="t" o:hr="t" fillcolor="#a0a0a0" stroked="f"/>
+        </w:pict>
+      </w:r>
+    </w:p>
+    <w:p>
+      <w:pPr>
         <w:rPr>
           <w:b/>
           <w:bCs/>
@@ -140,24 +96,19 @@
       </w:r>
     </w:p>
     <w:p>
-      <w:pPr>
-        <w:spacing w:line="278" w:lineRule="auto"/>
-      </w:pPr>
-      <w:r>
-        <w:t xml:space="preserve">In today’s rapidly evolving global logistics landscape, companies face costly delays, security vulnerabilities, and inefficiencies due to outdated tracking systems. Centralized solutions incur high fees, are prone to single points of failure, and do not easily scale to meet the demands of modern, interconnected supply chains. These challenges demand a robust, scalable, and secure platform—exactly the gap </w:t>
-      </w:r>
-      <w:proofErr w:type="spellStart"/>
-      <w:r>
-        <w:t>SafeShipping</w:t>
-      </w:r>
-      <w:proofErr w:type="spellEnd"/>
-      <w:r>
-        <w:t xml:space="preserve"> is designed to fill.</w:t>
-      </w:r>
-    </w:p>
-    <w:p>
-      <w:pPr>
-        <w:spacing w:line="278" w:lineRule="auto"/>
+      <w:r>
+        <w:t>In today’s rapidly evolving global logistics landscape, companies face costly delays, security vulnerabilities, and inefficiencies due to outdated tracking systems. Centralized solutions incur high fees, are prone to single points of failure, and do not easily scale to meet the demands of modern, interconnected supply chains. These challenges demand a robust, scalable, and secure platform—exactly the gap SafeShipping is designed to fill.</w:t>
+      </w:r>
+    </w:p>
+    <w:p>
+      <w:r>
+        <w:pict w14:anchorId="3D14CFA2">
+          <v:rect id="_x0000_i1069" style="width:0;height:1.5pt" o:hralign="center" o:hrstd="t" o:hr="t" fillcolor="#a0a0a0" stroked="f"/>
+        </w:pict>
+      </w:r>
+    </w:p>
+    <w:p>
+      <w:pPr>
         <w:rPr>
           <w:b/>
           <w:bCs/>
@@ -172,10 +123,6 @@
       </w:r>
     </w:p>
     <w:p>
-      <w:pPr>
-        <w:spacing w:line="278" w:lineRule="auto"/>
-      </w:pPr>
-      <w:proofErr w:type="spellStart"/>
       <w:proofErr w:type="gramStart"/>
       <w:r>
         <w:rPr>
@@ -184,50 +131,24 @@
         </w:rPr>
         <w:t>SafeShipping</w:t>
       </w:r>
-      <w:proofErr w:type="spellEnd"/>
       <w:proofErr w:type="gramEnd"/>
       <w:r>
         <w:rPr>
           <w:b/>
           <w:bCs/>
         </w:rPr>
-        <w:t xml:space="preserve"> on </w:t>
-      </w:r>
-      <w:proofErr w:type="spellStart"/>
-      <w:r>
-        <w:rPr>
-          <w:b/>
-          <w:bCs/>
-        </w:rPr>
-        <w:t>Arbitrum</w:t>
-      </w:r>
-      <w:proofErr w:type="spellEnd"/>
-      <w:r>
-        <w:rPr>
-          <w:b/>
-          <w:bCs/>
-        </w:rPr>
-        <w:t>:</w:t>
-      </w:r>
-      <w:r>
-        <w:t xml:space="preserve"> Our solution builds on </w:t>
-      </w:r>
-      <w:proofErr w:type="spellStart"/>
-      <w:r>
-        <w:t>Arbitrum’s</w:t>
-      </w:r>
-      <w:proofErr w:type="spellEnd"/>
-      <w:r>
-        <w:t xml:space="preserve"> high-performance layer-2 network, ensuring:</w:t>
+        <w:t xml:space="preserve"> on Arbitrum:</w:t>
+      </w:r>
+      <w:r>
+        <w:t xml:space="preserve"> Our solution builds on Arbitrum’s high-performance layer-2 network, ensuring:</w:t>
       </w:r>
     </w:p>
     <w:p>
       <w:pPr>
         <w:numPr>
           <w:ilvl w:val="0"/>
-          <w:numId w:val="1"/>
+          <w:numId w:val="15"/>
         </w:numPr>
-        <w:spacing w:line="278" w:lineRule="auto"/>
       </w:pPr>
       <w:r>
         <w:rPr>
@@ -244,9 +165,8 @@
       <w:pPr>
         <w:numPr>
           <w:ilvl w:val="0"/>
-          <w:numId w:val="1"/>
+          <w:numId w:val="15"/>
         </w:numPr>
-        <w:spacing w:line="278" w:lineRule="auto"/>
       </w:pPr>
       <w:r>
         <w:rPr>
@@ -263,9 +183,8 @@
       <w:pPr>
         <w:numPr>
           <w:ilvl w:val="0"/>
-          <w:numId w:val="1"/>
+          <w:numId w:val="15"/>
         </w:numPr>
-        <w:spacing w:line="278" w:lineRule="auto"/>
       </w:pPr>
       <w:r>
         <w:rPr>
@@ -279,9 +198,6 @@
       </w:r>
     </w:p>
     <w:p>
-      <w:pPr>
-        <w:spacing w:line="278" w:lineRule="auto"/>
-      </w:pPr>
       <w:r>
         <w:rPr>
           <w:b/>
@@ -294,9 +210,8 @@
       <w:pPr>
         <w:numPr>
           <w:ilvl w:val="0"/>
-          <w:numId w:val="2"/>
+          <w:numId w:val="16"/>
         </w:numPr>
-        <w:spacing w:line="278" w:lineRule="auto"/>
       </w:pPr>
       <w:r>
         <w:t>A modular smart contract architecture that manages shipment data seamlessly.</w:t>
@@ -306,9 +221,8 @@
       <w:pPr>
         <w:numPr>
           <w:ilvl w:val="0"/>
-          <w:numId w:val="2"/>
+          <w:numId w:val="16"/>
         </w:numPr>
-        <w:spacing w:line="278" w:lineRule="auto"/>
       </w:pPr>
       <w:r>
         <w:t>Integration with IoT devices for real-time logistics monitoring.</w:t>
@@ -318,9 +232,8 @@
       <w:pPr>
         <w:numPr>
           <w:ilvl w:val="0"/>
-          <w:numId w:val="2"/>
+          <w:numId w:val="16"/>
         </w:numPr>
-        <w:spacing w:line="278" w:lineRule="auto"/>
       </w:pPr>
       <w:r>
         <w:t xml:space="preserve">A pilot module showcasing dynamic </w:t>
@@ -336,7 +249,25 @@
     </w:p>
     <w:p>
       <w:pPr>
-        <w:spacing w:line="278" w:lineRule="auto"/>
+        <w:numPr>
+          <w:ilvl w:val="0"/>
+          <w:numId w:val="16"/>
+        </w:numPr>
+      </w:pPr>
+      <w:r>
+        <w:lastRenderedPageBreak/>
+        <w:t>Incorporation of WASM (WebAssembly) technology to enhance cross-platform compatibility and execution efficiency, ensuring seamless integration with diverse systems and devices.</w:t>
+      </w:r>
+    </w:p>
+    <w:p>
+      <w:r>
+        <w:pict w14:anchorId="626E4F58">
+          <v:rect id="_x0000_i1070" style="width:0;height:1.5pt" o:hralign="center" o:hrstd="t" o:hr="t" fillcolor="#a0a0a0" stroked="f"/>
+        </w:pict>
+      </w:r>
+    </w:p>
+    <w:p>
+      <w:pPr>
         <w:rPr>
           <w:b/>
           <w:bCs/>
@@ -350,363 +281,24 @@
         <w:t>4. Roadmap &amp; Timeline</w:t>
       </w:r>
     </w:p>
-    <w:tbl>
-      <w:tblPr>
-        <w:tblW w:w="0" w:type="auto"/>
-        <w:tblCellSpacing w:w="15" w:type="dxa"/>
-        <w:tblCellMar>
-          <w:top w:w="15" w:type="dxa"/>
-          <w:left w:w="15" w:type="dxa"/>
-          <w:bottom w:w="15" w:type="dxa"/>
-          <w:right w:w="15" w:type="dxa"/>
-        </w:tblCellMar>
-        <w:tblLook w:val="04A0" w:firstRow="1" w:lastRow="0" w:firstColumn="1" w:lastColumn="0" w:noHBand="0" w:noVBand="1"/>
-      </w:tblPr>
-      <w:tblGrid>
-        <w:gridCol w:w="1388"/>
-        <w:gridCol w:w="4807"/>
-        <w:gridCol w:w="3165"/>
-      </w:tblGrid>
-      <w:tr>
-        <w:trPr>
-          <w:tblHeader/>
-          <w:tblCellSpacing w:w="15" w:type="dxa"/>
-        </w:trPr>
-        <w:tc>
-          <w:tcPr>
-            <w:tcW w:w="0" w:type="auto"/>
-            <w:vAlign w:val="center"/>
-            <w:hideMark/>
-          </w:tcPr>
-          <w:p>
-            <w:pPr>
-              <w:spacing w:line="278" w:lineRule="auto"/>
-              <w:rPr>
-                <w:b/>
-                <w:bCs/>
-              </w:rPr>
-            </w:pPr>
-            <w:r>
-              <w:rPr>
-                <w:b/>
-                <w:bCs/>
-              </w:rPr>
-              <w:lastRenderedPageBreak/>
-              <w:t>Timeframe</w:t>
-            </w:r>
-          </w:p>
-        </w:tc>
-        <w:tc>
-          <w:tcPr>
-            <w:tcW w:w="0" w:type="auto"/>
-            <w:vAlign w:val="center"/>
-            <w:hideMark/>
-          </w:tcPr>
-          <w:p>
-            <w:pPr>
-              <w:spacing w:line="278" w:lineRule="auto"/>
-              <w:rPr>
-                <w:b/>
-                <w:bCs/>
-              </w:rPr>
-            </w:pPr>
-            <w:r>
-              <w:rPr>
-                <w:b/>
-                <w:bCs/>
-              </w:rPr>
-              <w:t>Milestone Description</w:t>
-            </w:r>
-          </w:p>
-        </w:tc>
-        <w:tc>
-          <w:tcPr>
-            <w:tcW w:w="0" w:type="auto"/>
-            <w:vAlign w:val="center"/>
-            <w:hideMark/>
-          </w:tcPr>
-          <w:p>
-            <w:pPr>
-              <w:spacing w:line="278" w:lineRule="auto"/>
-              <w:rPr>
-                <w:b/>
-                <w:bCs/>
-              </w:rPr>
-            </w:pPr>
-            <w:r>
-              <w:rPr>
-                <w:b/>
-                <w:bCs/>
-              </w:rPr>
-              <w:t>Estimated Budget Allocation</w:t>
-            </w:r>
-          </w:p>
-        </w:tc>
-      </w:tr>
-      <w:tr>
-        <w:trPr>
-          <w:tblCellSpacing w:w="15" w:type="dxa"/>
-        </w:trPr>
-        <w:tc>
-          <w:tcPr>
-            <w:tcW w:w="0" w:type="auto"/>
-            <w:vAlign w:val="center"/>
-            <w:hideMark/>
-          </w:tcPr>
-          <w:p>
-            <w:pPr>
-              <w:spacing w:line="278" w:lineRule="auto"/>
-            </w:pPr>
-            <w:r>
-              <w:rPr>
-                <w:b/>
-                <w:bCs/>
-              </w:rPr>
-              <w:t>Next 3 Days</w:t>
-            </w:r>
-          </w:p>
-        </w:tc>
-        <w:tc>
-          <w:tcPr>
-            <w:tcW w:w="0" w:type="auto"/>
-            <w:vAlign w:val="center"/>
-            <w:hideMark/>
-          </w:tcPr>
-          <w:p>
-            <w:pPr>
-              <w:spacing w:line="278" w:lineRule="auto"/>
-            </w:pPr>
-            <w:r>
-              <w:t xml:space="preserve">Draft and submit </w:t>
-            </w:r>
-            <w:proofErr w:type="spellStart"/>
-            <w:r>
-              <w:t>Arbitrum</w:t>
-            </w:r>
-            <w:proofErr w:type="spellEnd"/>
-            <w:r>
-              <w:t xml:space="preserve"> application with prioritized project details</w:t>
-            </w:r>
-          </w:p>
-        </w:tc>
-        <w:tc>
-          <w:tcPr>
-            <w:tcW w:w="0" w:type="auto"/>
-            <w:vAlign w:val="center"/>
-            <w:hideMark/>
-          </w:tcPr>
-          <w:p>
-            <w:pPr>
-              <w:spacing w:line="278" w:lineRule="auto"/>
-            </w:pPr>
-            <w:r>
-              <w:t>$10K (proposal development overhead)</w:t>
-            </w:r>
-          </w:p>
-        </w:tc>
-      </w:tr>
-      <w:tr>
-        <w:trPr>
-          <w:tblCellSpacing w:w="15" w:type="dxa"/>
-        </w:trPr>
-        <w:tc>
-          <w:tcPr>
-            <w:tcW w:w="0" w:type="auto"/>
-            <w:vAlign w:val="center"/>
-            <w:hideMark/>
-          </w:tcPr>
-          <w:p>
-            <w:pPr>
-              <w:spacing w:line="278" w:lineRule="auto"/>
-            </w:pPr>
-            <w:r>
-              <w:rPr>
-                <w:b/>
-                <w:bCs/>
-              </w:rPr>
-              <w:t>This Week</w:t>
-            </w:r>
-          </w:p>
-        </w:tc>
-        <w:tc>
-          <w:tcPr>
-            <w:tcW w:w="0" w:type="auto"/>
-            <w:vAlign w:val="center"/>
-            <w:hideMark/>
-          </w:tcPr>
-          <w:p>
-            <w:pPr>
-              <w:spacing w:line="278" w:lineRule="auto"/>
-            </w:pPr>
-            <w:r>
-              <w:t xml:space="preserve">Integrate initial IoT pilots and begin alpha testing on </w:t>
-            </w:r>
-            <w:proofErr w:type="spellStart"/>
-            <w:r>
-              <w:t>Arbitrum</w:t>
-            </w:r>
-            <w:proofErr w:type="spellEnd"/>
-            <w:r>
-              <w:t xml:space="preserve"> network</w:t>
-            </w:r>
-          </w:p>
-        </w:tc>
-        <w:tc>
-          <w:tcPr>
-            <w:tcW w:w="0" w:type="auto"/>
-            <w:vAlign w:val="center"/>
-            <w:hideMark/>
-          </w:tcPr>
-          <w:p>
-            <w:pPr>
-              <w:spacing w:line="278" w:lineRule="auto"/>
-            </w:pPr>
-            <w:r>
-              <w:t>$25K (tech integration and testing)</w:t>
-            </w:r>
-          </w:p>
-        </w:tc>
-      </w:tr>
-      <w:tr>
-        <w:trPr>
-          <w:tblCellSpacing w:w="15" w:type="dxa"/>
-        </w:trPr>
-        <w:tc>
-          <w:tcPr>
-            <w:tcW w:w="0" w:type="auto"/>
-            <w:vAlign w:val="center"/>
-            <w:hideMark/>
-          </w:tcPr>
-          <w:p>
-            <w:pPr>
-              <w:spacing w:line="278" w:lineRule="auto"/>
-            </w:pPr>
-            <w:r>
-              <w:rPr>
-                <w:b/>
-                <w:bCs/>
-              </w:rPr>
-              <w:t>Next 2 Weeks</w:t>
-            </w:r>
-          </w:p>
-        </w:tc>
-        <w:tc>
-          <w:tcPr>
-            <w:tcW w:w="0" w:type="auto"/>
-            <w:vAlign w:val="center"/>
-            <w:hideMark/>
-          </w:tcPr>
-          <w:p>
-            <w:pPr>
-              <w:spacing w:line="278" w:lineRule="auto"/>
-            </w:pPr>
-            <w:r>
-              <w:t>Finalize smart contract audit and deploy beta version</w:t>
-            </w:r>
-          </w:p>
-        </w:tc>
-        <w:tc>
-          <w:tcPr>
-            <w:tcW w:w="0" w:type="auto"/>
-            <w:vAlign w:val="center"/>
-            <w:hideMark/>
-          </w:tcPr>
-          <w:p>
-            <w:pPr>
-              <w:spacing w:line="278" w:lineRule="auto"/>
-            </w:pPr>
-            <w:r>
-              <w:t>$35K (audit, testing, deployment)</w:t>
-            </w:r>
-          </w:p>
-        </w:tc>
-      </w:tr>
-      <w:tr>
-        <w:trPr>
-          <w:tblCellSpacing w:w="15" w:type="dxa"/>
-        </w:trPr>
-        <w:tc>
-          <w:tcPr>
-            <w:tcW w:w="0" w:type="auto"/>
-            <w:vAlign w:val="center"/>
-            <w:hideMark/>
-          </w:tcPr>
-          <w:p>
-            <w:pPr>
-              <w:spacing w:line="278" w:lineRule="auto"/>
-            </w:pPr>
-            <w:r>
-              <w:rPr>
-                <w:b/>
-                <w:bCs/>
-              </w:rPr>
-              <w:t>Next 3 Months</w:t>
-            </w:r>
-          </w:p>
-        </w:tc>
-        <w:tc>
-          <w:tcPr>
-            <w:tcW w:w="0" w:type="auto"/>
-            <w:vAlign w:val="center"/>
-            <w:hideMark/>
-          </w:tcPr>
-          <w:p>
-            <w:pPr>
-              <w:spacing w:line="278" w:lineRule="auto"/>
-            </w:pPr>
-            <w:r>
-              <w:t>Launch pilot with select logistics partners; iterate based on feedback</w:t>
-            </w:r>
-          </w:p>
-        </w:tc>
-        <w:tc>
-          <w:tcPr>
-            <w:tcW w:w="0" w:type="auto"/>
-            <w:vAlign w:val="center"/>
-            <w:hideMark/>
-          </w:tcPr>
-          <w:p>
-            <w:pPr>
-              <w:spacing w:line="278" w:lineRule="auto"/>
-            </w:pPr>
-            <w:r>
-              <w:t>$100K (scaling infrastructure and support)</w:t>
-            </w:r>
-          </w:p>
-        </w:tc>
-      </w:tr>
-    </w:tbl>
-    <w:p>
-      <w:pPr>
-        <w:spacing w:line="278" w:lineRule="auto"/>
-      </w:pPr>
+    <w:p>
       <w:r>
         <w:rPr>
           <w:i/>
           <w:iCs/>
         </w:rPr>
-        <w:t xml:space="preserve">Note: The budget figures are estimated to reflect a bold, transformative project that leverages </w:t>
-      </w:r>
-      <w:proofErr w:type="spellStart"/>
-      <w:r>
-        <w:rPr>
-          <w:i/>
-          <w:iCs/>
-        </w:rPr>
-        <w:t>Arbitrum’s</w:t>
-      </w:r>
-      <w:proofErr w:type="spellEnd"/>
-      <w:r>
-        <w:rPr>
-          <w:i/>
-          <w:iCs/>
-        </w:rPr>
-        <w:t xml:space="preserve"> ecosystem.</w:t>
-      </w:r>
-    </w:p>
-    <w:p>
-      <w:pPr>
-        <w:spacing w:line="278" w:lineRule="auto"/>
+        <w:t>Note: The budget figures are estimated to reflect a bold, transformative project that leverages Arbitrum’s ecosystem.</w:t>
+      </w:r>
+    </w:p>
+    <w:p>
+      <w:r>
+        <w:pict w14:anchorId="3CE6C679">
+          <v:rect id="_x0000_i1071" style="width:0;height:1.5pt" o:hralign="center" o:hrstd="t" o:hr="t" fillcolor="#a0a0a0" stroked="f"/>
+        </w:pict>
+      </w:r>
+    </w:p>
+    <w:p>
+      <w:pPr>
         <w:rPr>
           <w:b/>
           <w:bCs/>
@@ -721,9 +313,6 @@
       </w:r>
     </w:p>
     <w:p>
-      <w:pPr>
-        <w:spacing w:line="278" w:lineRule="auto"/>
-      </w:pPr>
       <w:r>
         <w:t>Our team comprises industry veterans with deep expertise in blockchain development, logistics automation, and IoT integration. Together we have:</w:t>
       </w:r>
@@ -732,9 +321,8 @@
       <w:pPr>
         <w:numPr>
           <w:ilvl w:val="0"/>
-          <w:numId w:val="3"/>
+          <w:numId w:val="17"/>
         </w:numPr>
-        <w:spacing w:line="278" w:lineRule="auto"/>
       </w:pPr>
       <w:r>
         <w:t>Successfully developed and scaled decentralized solutions.</w:t>
@@ -744,9 +332,8 @@
       <w:pPr>
         <w:numPr>
           <w:ilvl w:val="0"/>
-          <w:numId w:val="3"/>
+          <w:numId w:val="17"/>
         </w:numPr>
-        <w:spacing w:line="278" w:lineRule="auto"/>
       </w:pPr>
       <w:r>
         <w:t>Executed secure integrations across blockchain networks.</w:t>
@@ -756,18 +343,14 @@
       <w:pPr>
         <w:numPr>
           <w:ilvl w:val="0"/>
-          <w:numId w:val="3"/>
+          <w:numId w:val="17"/>
         </w:numPr>
-        <w:spacing w:line="278" w:lineRule="auto"/>
       </w:pPr>
       <w:r>
         <w:t>Piloted blockchain-enabled innovations in logistics and supply chain management.</w:t>
       </w:r>
     </w:p>
     <w:p>
-      <w:pPr>
-        <w:spacing w:line="278" w:lineRule="auto"/>
-      </w:pPr>
       <w:r>
         <w:rPr>
           <w:i/>
@@ -777,8 +360,14 @@
       </w:r>
     </w:p>
     <w:p>
-      <w:pPr>
-        <w:spacing w:line="278" w:lineRule="auto"/>
+      <w:r>
+        <w:pict w14:anchorId="7C58F22F">
+          <v:rect id="_x0000_i1072" style="width:0;height:1.5pt" o:hralign="center" o:hrstd="t" o:hr="t" fillcolor="#a0a0a0" stroked="f"/>
+        </w:pict>
+      </w:r>
+    </w:p>
+    <w:p>
+      <w:pPr>
         <w:rPr>
           <w:b/>
           <w:bCs/>
@@ -793,9 +382,6 @@
       </w:r>
     </w:p>
     <w:p>
-      <w:pPr>
-        <w:spacing w:line="278" w:lineRule="auto"/>
-      </w:pPr>
       <w:r>
         <w:rPr>
           <w:b/>
@@ -808,9 +394,8 @@
       <w:pPr>
         <w:numPr>
           <w:ilvl w:val="0"/>
-          <w:numId w:val="4"/>
+          <w:numId w:val="18"/>
         </w:numPr>
-        <w:spacing w:line="278" w:lineRule="auto"/>
       </w:pPr>
       <w:r>
         <w:t>Reduced shipping delays by 40% through real-time automation.</w:t>
@@ -820,9 +405,8 @@
       <w:pPr>
         <w:numPr>
           <w:ilvl w:val="0"/>
-          <w:numId w:val="4"/>
+          <w:numId w:val="18"/>
         </w:numPr>
-        <w:spacing w:line="278" w:lineRule="auto"/>
       </w:pPr>
       <w:r>
         <w:t xml:space="preserve">Achieve a 30% reduction in operational costs via </w:t>
@@ -840,18 +424,14 @@
       <w:pPr>
         <w:numPr>
           <w:ilvl w:val="0"/>
-          <w:numId w:val="4"/>
+          <w:numId w:val="18"/>
         </w:numPr>
-        <w:spacing w:line="278" w:lineRule="auto"/>
       </w:pPr>
       <w:r>
         <w:t>Engage at least 3 major logistics partners in the pilot phase.</w:t>
       </w:r>
     </w:p>
     <w:p>
-      <w:pPr>
-        <w:spacing w:line="278" w:lineRule="auto"/>
-      </w:pPr>
       <w:r>
         <w:rPr>
           <w:b/>
@@ -860,20 +440,18 @@
         <w:t>Economic &amp; Social Impact:</w:t>
       </w:r>
       <w:r>
-        <w:t xml:space="preserve"> </w:t>
-      </w:r>
-      <w:proofErr w:type="spellStart"/>
-      <w:r>
-        <w:t>SafeShipping</w:t>
-      </w:r>
-      <w:proofErr w:type="spellEnd"/>
-      <w:r>
-        <w:t xml:space="preserve"> will not only streamline logistics but will also drive innovation by proving the scalability benefits of blockchain solutions in real-world applications.</w:t>
-      </w:r>
-    </w:p>
-    <w:p>
-      <w:pPr>
-        <w:spacing w:line="278" w:lineRule="auto"/>
+        <w:t xml:space="preserve"> SafeShipping will not only streamline logistics but will also drive innovation by proving the scalability benefits of blockchain solutions in real-world applications.</w:t>
+      </w:r>
+    </w:p>
+    <w:p>
+      <w:r>
+        <w:pict w14:anchorId="7B4FFA4B">
+          <v:rect id="_x0000_i1073" style="width:0;height:1.5pt" o:hralign="center" o:hrstd="t" o:hr="t" fillcolor="#a0a0a0" stroked="f"/>
+        </w:pict>
+      </w:r>
+    </w:p>
+    <w:p>
+      <w:pPr>
         <w:rPr>
           <w:b/>
           <w:bCs/>
@@ -888,39 +466,8 @@
       </w:r>
     </w:p>
     <w:p>
-      <w:pPr>
-        <w:spacing w:line="278" w:lineRule="auto"/>
-      </w:pPr>
-      <w:r>
-        <w:t xml:space="preserve">We are excited about the transformative potential </w:t>
-      </w:r>
-      <w:proofErr w:type="spellStart"/>
-      <w:r>
-        <w:t>SafeShipping</w:t>
-      </w:r>
-      <w:proofErr w:type="spellEnd"/>
-      <w:r>
-        <w:t xml:space="preserve"> can bring to logistics. With </w:t>
-      </w:r>
-      <w:proofErr w:type="spellStart"/>
-      <w:r>
-        <w:t>Arbitrum’s</w:t>
-      </w:r>
-      <w:proofErr w:type="spellEnd"/>
-      <w:r>
-        <w:t xml:space="preserve"> robust technological framework and our innovative approach, we are poised to set new standards in supply chain transparency and efficiency. We look forward to the opportunity to collaborate and drive this breakthrough vision forward.</w:t>
-      </w:r>
-    </w:p>
-    <w:p>
-      <w:pPr>
-        <w:spacing w:line="278" w:lineRule="auto"/>
-      </w:pPr>
-      <w:r>
-        <w:rPr>
-          <w:i/>
-          <w:iCs/>
-        </w:rPr>
-        <w:t>Placeholder for additional technical diagrams, case studies, or collateral that will be injected into the second draft.</w:t>
+      <w:r>
+        <w:t>We are excited about the transformative potential SafeShipping can bring to logistics. With Arbitrum’s robust technological framework and our innovative approach, we are poised to set new standards in supply chain transparency and efficiency. We look forward to the opportunity to collaborate and drive this breakthrough vision forward.</w:t>
       </w:r>
     </w:p>
     <w:p/>
@@ -1086,6 +633,155 @@
     </w:lvl>
   </w:abstractNum>
   <w:abstractNum w:abstractNumId="1" w15:restartNumberingAfterBreak="0">
+    <w:nsid w:val="04394151"/>
+    <w:multiLevelType w:val="multilevel"/>
+    <w:tmpl w:val="F93056C4"/>
+    <w:lvl w:ilvl="0">
+      <w:start w:val="1"/>
+      <w:numFmt w:val="bullet"/>
+      <w:lvlText w:val=""/>
+      <w:lvlJc w:val="left"/>
+      <w:pPr>
+        <w:tabs>
+          <w:tab w:val="num" w:pos="720"/>
+        </w:tabs>
+        <w:ind w:left="720" w:hanging="360"/>
+      </w:pPr>
+      <w:rPr>
+        <w:rFonts w:ascii="Symbol" w:hAnsi="Symbol" w:hint="default"/>
+        <w:sz w:val="20"/>
+      </w:rPr>
+    </w:lvl>
+    <w:lvl w:ilvl="1" w:tentative="1">
+      <w:start w:val="1"/>
+      <w:numFmt w:val="bullet"/>
+      <w:lvlText w:val="o"/>
+      <w:lvlJc w:val="left"/>
+      <w:pPr>
+        <w:tabs>
+          <w:tab w:val="num" w:pos="1440"/>
+        </w:tabs>
+        <w:ind w:left="1440" w:hanging="360"/>
+      </w:pPr>
+      <w:rPr>
+        <w:rFonts w:ascii="Courier New" w:hAnsi="Courier New" w:hint="default"/>
+        <w:sz w:val="20"/>
+      </w:rPr>
+    </w:lvl>
+    <w:lvl w:ilvl="2" w:tentative="1">
+      <w:start w:val="1"/>
+      <w:numFmt w:val="bullet"/>
+      <w:lvlText w:val=""/>
+      <w:lvlJc w:val="left"/>
+      <w:pPr>
+        <w:tabs>
+          <w:tab w:val="num" w:pos="2160"/>
+        </w:tabs>
+        <w:ind w:left="2160" w:hanging="360"/>
+      </w:pPr>
+      <w:rPr>
+        <w:rFonts w:ascii="Wingdings" w:hAnsi="Wingdings" w:hint="default"/>
+        <w:sz w:val="20"/>
+      </w:rPr>
+    </w:lvl>
+    <w:lvl w:ilvl="3" w:tentative="1">
+      <w:start w:val="1"/>
+      <w:numFmt w:val="bullet"/>
+      <w:lvlText w:val=""/>
+      <w:lvlJc w:val="left"/>
+      <w:pPr>
+        <w:tabs>
+          <w:tab w:val="num" w:pos="2880"/>
+        </w:tabs>
+        <w:ind w:left="2880" w:hanging="360"/>
+      </w:pPr>
+      <w:rPr>
+        <w:rFonts w:ascii="Wingdings" w:hAnsi="Wingdings" w:hint="default"/>
+        <w:sz w:val="20"/>
+      </w:rPr>
+    </w:lvl>
+    <w:lvl w:ilvl="4" w:tentative="1">
+      <w:start w:val="1"/>
+      <w:numFmt w:val="bullet"/>
+      <w:lvlText w:val=""/>
+      <w:lvlJc w:val="left"/>
+      <w:pPr>
+        <w:tabs>
+          <w:tab w:val="num" w:pos="3600"/>
+        </w:tabs>
+        <w:ind w:left="3600" w:hanging="360"/>
+      </w:pPr>
+      <w:rPr>
+        <w:rFonts w:ascii="Wingdings" w:hAnsi="Wingdings" w:hint="default"/>
+        <w:sz w:val="20"/>
+      </w:rPr>
+    </w:lvl>
+    <w:lvl w:ilvl="5" w:tentative="1">
+      <w:start w:val="1"/>
+      <w:numFmt w:val="bullet"/>
+      <w:lvlText w:val=""/>
+      <w:lvlJc w:val="left"/>
+      <w:pPr>
+        <w:tabs>
+          <w:tab w:val="num" w:pos="4320"/>
+        </w:tabs>
+        <w:ind w:left="4320" w:hanging="360"/>
+      </w:pPr>
+      <w:rPr>
+        <w:rFonts w:ascii="Wingdings" w:hAnsi="Wingdings" w:hint="default"/>
+        <w:sz w:val="20"/>
+      </w:rPr>
+    </w:lvl>
+    <w:lvl w:ilvl="6" w:tentative="1">
+      <w:start w:val="1"/>
+      <w:numFmt w:val="bullet"/>
+      <w:lvlText w:val=""/>
+      <w:lvlJc w:val="left"/>
+      <w:pPr>
+        <w:tabs>
+          <w:tab w:val="num" w:pos="5040"/>
+        </w:tabs>
+        <w:ind w:left="5040" w:hanging="360"/>
+      </w:pPr>
+      <w:rPr>
+        <w:rFonts w:ascii="Wingdings" w:hAnsi="Wingdings" w:hint="default"/>
+        <w:sz w:val="20"/>
+      </w:rPr>
+    </w:lvl>
+    <w:lvl w:ilvl="7" w:tentative="1">
+      <w:start w:val="1"/>
+      <w:numFmt w:val="bullet"/>
+      <w:lvlText w:val=""/>
+      <w:lvlJc w:val="left"/>
+      <w:pPr>
+        <w:tabs>
+          <w:tab w:val="num" w:pos="5760"/>
+        </w:tabs>
+        <w:ind w:left="5760" w:hanging="360"/>
+      </w:pPr>
+      <w:rPr>
+        <w:rFonts w:ascii="Wingdings" w:hAnsi="Wingdings" w:hint="default"/>
+        <w:sz w:val="20"/>
+      </w:rPr>
+    </w:lvl>
+    <w:lvl w:ilvl="8" w:tentative="1">
+      <w:start w:val="1"/>
+      <w:numFmt w:val="bullet"/>
+      <w:lvlText w:val=""/>
+      <w:lvlJc w:val="left"/>
+      <w:pPr>
+        <w:tabs>
+          <w:tab w:val="num" w:pos="6480"/>
+        </w:tabs>
+        <w:ind w:left="6480" w:hanging="360"/>
+      </w:pPr>
+      <w:rPr>
+        <w:rFonts w:ascii="Wingdings" w:hAnsi="Wingdings" w:hint="default"/>
+        <w:sz w:val="20"/>
+      </w:rPr>
+    </w:lvl>
+  </w:abstractNum>
+  <w:abstractNum w:abstractNumId="2" w15:restartNumberingAfterBreak="0">
     <w:nsid w:val="0AF17D4F"/>
     <w:multiLevelType w:val="multilevel"/>
     <w:tmpl w:val="1B665F96"/>
@@ -1234,7 +930,7 @@
       </w:rPr>
     </w:lvl>
   </w:abstractNum>
-  <w:abstractNum w:abstractNumId="2" w15:restartNumberingAfterBreak="0">
+  <w:abstractNum w:abstractNumId="3" w15:restartNumberingAfterBreak="0">
     <w:nsid w:val="1482775B"/>
     <w:multiLevelType w:val="multilevel"/>
     <w:tmpl w:val="0EBA3C40"/>
@@ -1320,7 +1016,156 @@
       </w:pPr>
     </w:lvl>
   </w:abstractNum>
-  <w:abstractNum w:abstractNumId="3" w15:restartNumberingAfterBreak="0">
+  <w:abstractNum w:abstractNumId="4" w15:restartNumberingAfterBreak="0">
+    <w:nsid w:val="1646224B"/>
+    <w:multiLevelType w:val="multilevel"/>
+    <w:tmpl w:val="C424465C"/>
+    <w:lvl w:ilvl="0">
+      <w:start w:val="1"/>
+      <w:numFmt w:val="bullet"/>
+      <w:lvlText w:val=""/>
+      <w:lvlJc w:val="left"/>
+      <w:pPr>
+        <w:tabs>
+          <w:tab w:val="num" w:pos="720"/>
+        </w:tabs>
+        <w:ind w:left="720" w:hanging="360"/>
+      </w:pPr>
+      <w:rPr>
+        <w:rFonts w:ascii="Symbol" w:hAnsi="Symbol" w:hint="default"/>
+        <w:sz w:val="20"/>
+      </w:rPr>
+    </w:lvl>
+    <w:lvl w:ilvl="1" w:tentative="1">
+      <w:start w:val="1"/>
+      <w:numFmt w:val="bullet"/>
+      <w:lvlText w:val="o"/>
+      <w:lvlJc w:val="left"/>
+      <w:pPr>
+        <w:tabs>
+          <w:tab w:val="num" w:pos="1440"/>
+        </w:tabs>
+        <w:ind w:left="1440" w:hanging="360"/>
+      </w:pPr>
+      <w:rPr>
+        <w:rFonts w:ascii="Courier New" w:hAnsi="Courier New" w:hint="default"/>
+        <w:sz w:val="20"/>
+      </w:rPr>
+    </w:lvl>
+    <w:lvl w:ilvl="2" w:tentative="1">
+      <w:start w:val="1"/>
+      <w:numFmt w:val="bullet"/>
+      <w:lvlText w:val=""/>
+      <w:lvlJc w:val="left"/>
+      <w:pPr>
+        <w:tabs>
+          <w:tab w:val="num" w:pos="2160"/>
+        </w:tabs>
+        <w:ind w:left="2160" w:hanging="360"/>
+      </w:pPr>
+      <w:rPr>
+        <w:rFonts w:ascii="Wingdings" w:hAnsi="Wingdings" w:hint="default"/>
+        <w:sz w:val="20"/>
+      </w:rPr>
+    </w:lvl>
+    <w:lvl w:ilvl="3" w:tentative="1">
+      <w:start w:val="1"/>
+      <w:numFmt w:val="bullet"/>
+      <w:lvlText w:val=""/>
+      <w:lvlJc w:val="left"/>
+      <w:pPr>
+        <w:tabs>
+          <w:tab w:val="num" w:pos="2880"/>
+        </w:tabs>
+        <w:ind w:left="2880" w:hanging="360"/>
+      </w:pPr>
+      <w:rPr>
+        <w:rFonts w:ascii="Wingdings" w:hAnsi="Wingdings" w:hint="default"/>
+        <w:sz w:val="20"/>
+      </w:rPr>
+    </w:lvl>
+    <w:lvl w:ilvl="4" w:tentative="1">
+      <w:start w:val="1"/>
+      <w:numFmt w:val="bullet"/>
+      <w:lvlText w:val=""/>
+      <w:lvlJc w:val="left"/>
+      <w:pPr>
+        <w:tabs>
+          <w:tab w:val="num" w:pos="3600"/>
+        </w:tabs>
+        <w:ind w:left="3600" w:hanging="360"/>
+      </w:pPr>
+      <w:rPr>
+        <w:rFonts w:ascii="Wingdings" w:hAnsi="Wingdings" w:hint="default"/>
+        <w:sz w:val="20"/>
+      </w:rPr>
+    </w:lvl>
+    <w:lvl w:ilvl="5" w:tentative="1">
+      <w:start w:val="1"/>
+      <w:numFmt w:val="bullet"/>
+      <w:lvlText w:val=""/>
+      <w:lvlJc w:val="left"/>
+      <w:pPr>
+        <w:tabs>
+          <w:tab w:val="num" w:pos="4320"/>
+        </w:tabs>
+        <w:ind w:left="4320" w:hanging="360"/>
+      </w:pPr>
+      <w:rPr>
+        <w:rFonts w:ascii="Wingdings" w:hAnsi="Wingdings" w:hint="default"/>
+        <w:sz w:val="20"/>
+      </w:rPr>
+    </w:lvl>
+    <w:lvl w:ilvl="6" w:tentative="1">
+      <w:start w:val="1"/>
+      <w:numFmt w:val="bullet"/>
+      <w:lvlText w:val=""/>
+      <w:lvlJc w:val="left"/>
+      <w:pPr>
+        <w:tabs>
+          <w:tab w:val="num" w:pos="5040"/>
+        </w:tabs>
+        <w:ind w:left="5040" w:hanging="360"/>
+      </w:pPr>
+      <w:rPr>
+        <w:rFonts w:ascii="Wingdings" w:hAnsi="Wingdings" w:hint="default"/>
+        <w:sz w:val="20"/>
+      </w:rPr>
+    </w:lvl>
+    <w:lvl w:ilvl="7" w:tentative="1">
+      <w:start w:val="1"/>
+      <w:numFmt w:val="bullet"/>
+      <w:lvlText w:val=""/>
+      <w:lvlJc w:val="left"/>
+      <w:pPr>
+        <w:tabs>
+          <w:tab w:val="num" w:pos="5760"/>
+        </w:tabs>
+        <w:ind w:left="5760" w:hanging="360"/>
+      </w:pPr>
+      <w:rPr>
+        <w:rFonts w:ascii="Wingdings" w:hAnsi="Wingdings" w:hint="default"/>
+        <w:sz w:val="20"/>
+      </w:rPr>
+    </w:lvl>
+    <w:lvl w:ilvl="8" w:tentative="1">
+      <w:start w:val="1"/>
+      <w:numFmt w:val="bullet"/>
+      <w:lvlText w:val=""/>
+      <w:lvlJc w:val="left"/>
+      <w:pPr>
+        <w:tabs>
+          <w:tab w:val="num" w:pos="6480"/>
+        </w:tabs>
+        <w:ind w:left="6480" w:hanging="360"/>
+      </w:pPr>
+      <w:rPr>
+        <w:rFonts w:ascii="Wingdings" w:hAnsi="Wingdings" w:hint="default"/>
+        <w:sz w:val="20"/>
+      </w:rPr>
+    </w:lvl>
+  </w:abstractNum>
+  <w:abstractNum w:abstractNumId="5" w15:restartNumberingAfterBreak="0">
     <w:nsid w:val="33CC68AC"/>
     <w:multiLevelType w:val="multilevel"/>
     <w:tmpl w:val="D140217A"/>
@@ -1469,7 +1314,156 @@
       </w:rPr>
     </w:lvl>
   </w:abstractNum>
-  <w:abstractNum w:abstractNumId="4" w15:restartNumberingAfterBreak="0">
+  <w:abstractNum w:abstractNumId="6" w15:restartNumberingAfterBreak="0">
+    <w:nsid w:val="3BFC622C"/>
+    <w:multiLevelType w:val="multilevel"/>
+    <w:tmpl w:val="D6369100"/>
+    <w:lvl w:ilvl="0">
+      <w:start w:val="1"/>
+      <w:numFmt w:val="bullet"/>
+      <w:lvlText w:val=""/>
+      <w:lvlJc w:val="left"/>
+      <w:pPr>
+        <w:tabs>
+          <w:tab w:val="num" w:pos="720"/>
+        </w:tabs>
+        <w:ind w:left="720" w:hanging="360"/>
+      </w:pPr>
+      <w:rPr>
+        <w:rFonts w:ascii="Symbol" w:hAnsi="Symbol" w:hint="default"/>
+        <w:sz w:val="20"/>
+      </w:rPr>
+    </w:lvl>
+    <w:lvl w:ilvl="1" w:tentative="1">
+      <w:start w:val="1"/>
+      <w:numFmt w:val="bullet"/>
+      <w:lvlText w:val="o"/>
+      <w:lvlJc w:val="left"/>
+      <w:pPr>
+        <w:tabs>
+          <w:tab w:val="num" w:pos="1440"/>
+        </w:tabs>
+        <w:ind w:left="1440" w:hanging="360"/>
+      </w:pPr>
+      <w:rPr>
+        <w:rFonts w:ascii="Courier New" w:hAnsi="Courier New" w:hint="default"/>
+        <w:sz w:val="20"/>
+      </w:rPr>
+    </w:lvl>
+    <w:lvl w:ilvl="2" w:tentative="1">
+      <w:start w:val="1"/>
+      <w:numFmt w:val="bullet"/>
+      <w:lvlText w:val=""/>
+      <w:lvlJc w:val="left"/>
+      <w:pPr>
+        <w:tabs>
+          <w:tab w:val="num" w:pos="2160"/>
+        </w:tabs>
+        <w:ind w:left="2160" w:hanging="360"/>
+      </w:pPr>
+      <w:rPr>
+        <w:rFonts w:ascii="Wingdings" w:hAnsi="Wingdings" w:hint="default"/>
+        <w:sz w:val="20"/>
+      </w:rPr>
+    </w:lvl>
+    <w:lvl w:ilvl="3" w:tentative="1">
+      <w:start w:val="1"/>
+      <w:numFmt w:val="bullet"/>
+      <w:lvlText w:val=""/>
+      <w:lvlJc w:val="left"/>
+      <w:pPr>
+        <w:tabs>
+          <w:tab w:val="num" w:pos="2880"/>
+        </w:tabs>
+        <w:ind w:left="2880" w:hanging="360"/>
+      </w:pPr>
+      <w:rPr>
+        <w:rFonts w:ascii="Wingdings" w:hAnsi="Wingdings" w:hint="default"/>
+        <w:sz w:val="20"/>
+      </w:rPr>
+    </w:lvl>
+    <w:lvl w:ilvl="4" w:tentative="1">
+      <w:start w:val="1"/>
+      <w:numFmt w:val="bullet"/>
+      <w:lvlText w:val=""/>
+      <w:lvlJc w:val="left"/>
+      <w:pPr>
+        <w:tabs>
+          <w:tab w:val="num" w:pos="3600"/>
+        </w:tabs>
+        <w:ind w:left="3600" w:hanging="360"/>
+      </w:pPr>
+      <w:rPr>
+        <w:rFonts w:ascii="Wingdings" w:hAnsi="Wingdings" w:hint="default"/>
+        <w:sz w:val="20"/>
+      </w:rPr>
+    </w:lvl>
+    <w:lvl w:ilvl="5" w:tentative="1">
+      <w:start w:val="1"/>
+      <w:numFmt w:val="bullet"/>
+      <w:lvlText w:val=""/>
+      <w:lvlJc w:val="left"/>
+      <w:pPr>
+        <w:tabs>
+          <w:tab w:val="num" w:pos="4320"/>
+        </w:tabs>
+        <w:ind w:left="4320" w:hanging="360"/>
+      </w:pPr>
+      <w:rPr>
+        <w:rFonts w:ascii="Wingdings" w:hAnsi="Wingdings" w:hint="default"/>
+        <w:sz w:val="20"/>
+      </w:rPr>
+    </w:lvl>
+    <w:lvl w:ilvl="6" w:tentative="1">
+      <w:start w:val="1"/>
+      <w:numFmt w:val="bullet"/>
+      <w:lvlText w:val=""/>
+      <w:lvlJc w:val="left"/>
+      <w:pPr>
+        <w:tabs>
+          <w:tab w:val="num" w:pos="5040"/>
+        </w:tabs>
+        <w:ind w:left="5040" w:hanging="360"/>
+      </w:pPr>
+      <w:rPr>
+        <w:rFonts w:ascii="Wingdings" w:hAnsi="Wingdings" w:hint="default"/>
+        <w:sz w:val="20"/>
+      </w:rPr>
+    </w:lvl>
+    <w:lvl w:ilvl="7" w:tentative="1">
+      <w:start w:val="1"/>
+      <w:numFmt w:val="bullet"/>
+      <w:lvlText w:val=""/>
+      <w:lvlJc w:val="left"/>
+      <w:pPr>
+        <w:tabs>
+          <w:tab w:val="num" w:pos="5760"/>
+        </w:tabs>
+        <w:ind w:left="5760" w:hanging="360"/>
+      </w:pPr>
+      <w:rPr>
+        <w:rFonts w:ascii="Wingdings" w:hAnsi="Wingdings" w:hint="default"/>
+        <w:sz w:val="20"/>
+      </w:rPr>
+    </w:lvl>
+    <w:lvl w:ilvl="8" w:tentative="1">
+      <w:start w:val="1"/>
+      <w:numFmt w:val="bullet"/>
+      <w:lvlText w:val=""/>
+      <w:lvlJc w:val="left"/>
+      <w:pPr>
+        <w:tabs>
+          <w:tab w:val="num" w:pos="6480"/>
+        </w:tabs>
+        <w:ind w:left="6480" w:hanging="360"/>
+      </w:pPr>
+      <w:rPr>
+        <w:rFonts w:ascii="Wingdings" w:hAnsi="Wingdings" w:hint="default"/>
+        <w:sz w:val="20"/>
+      </w:rPr>
+    </w:lvl>
+  </w:abstractNum>
+  <w:abstractNum w:abstractNumId="7" w15:restartNumberingAfterBreak="0">
     <w:nsid w:val="51CC3D83"/>
     <w:multiLevelType w:val="multilevel"/>
     <w:tmpl w:val="28B044B4"/>
@@ -1618,47 +1612,208 @@
       </w:rPr>
     </w:lvl>
   </w:abstractNum>
+  <w:abstractNum w:abstractNumId="8" w15:restartNumberingAfterBreak="0">
+    <w:nsid w:val="6D9960EA"/>
+    <w:multiLevelType w:val="multilevel"/>
+    <w:tmpl w:val="53DEF992"/>
+    <w:lvl w:ilvl="0">
+      <w:start w:val="1"/>
+      <w:numFmt w:val="bullet"/>
+      <w:lvlText w:val=""/>
+      <w:lvlJc w:val="left"/>
+      <w:pPr>
+        <w:tabs>
+          <w:tab w:val="num" w:pos="720"/>
+        </w:tabs>
+        <w:ind w:left="720" w:hanging="360"/>
+      </w:pPr>
+      <w:rPr>
+        <w:rFonts w:ascii="Symbol" w:hAnsi="Symbol" w:hint="default"/>
+        <w:sz w:val="20"/>
+      </w:rPr>
+    </w:lvl>
+    <w:lvl w:ilvl="1" w:tentative="1">
+      <w:start w:val="1"/>
+      <w:numFmt w:val="bullet"/>
+      <w:lvlText w:val="o"/>
+      <w:lvlJc w:val="left"/>
+      <w:pPr>
+        <w:tabs>
+          <w:tab w:val="num" w:pos="1440"/>
+        </w:tabs>
+        <w:ind w:left="1440" w:hanging="360"/>
+      </w:pPr>
+      <w:rPr>
+        <w:rFonts w:ascii="Courier New" w:hAnsi="Courier New" w:hint="default"/>
+        <w:sz w:val="20"/>
+      </w:rPr>
+    </w:lvl>
+    <w:lvl w:ilvl="2" w:tentative="1">
+      <w:start w:val="1"/>
+      <w:numFmt w:val="bullet"/>
+      <w:lvlText w:val=""/>
+      <w:lvlJc w:val="left"/>
+      <w:pPr>
+        <w:tabs>
+          <w:tab w:val="num" w:pos="2160"/>
+        </w:tabs>
+        <w:ind w:left="2160" w:hanging="360"/>
+      </w:pPr>
+      <w:rPr>
+        <w:rFonts w:ascii="Wingdings" w:hAnsi="Wingdings" w:hint="default"/>
+        <w:sz w:val="20"/>
+      </w:rPr>
+    </w:lvl>
+    <w:lvl w:ilvl="3" w:tentative="1">
+      <w:start w:val="1"/>
+      <w:numFmt w:val="bullet"/>
+      <w:lvlText w:val=""/>
+      <w:lvlJc w:val="left"/>
+      <w:pPr>
+        <w:tabs>
+          <w:tab w:val="num" w:pos="2880"/>
+        </w:tabs>
+        <w:ind w:left="2880" w:hanging="360"/>
+      </w:pPr>
+      <w:rPr>
+        <w:rFonts w:ascii="Wingdings" w:hAnsi="Wingdings" w:hint="default"/>
+        <w:sz w:val="20"/>
+      </w:rPr>
+    </w:lvl>
+    <w:lvl w:ilvl="4" w:tentative="1">
+      <w:start w:val="1"/>
+      <w:numFmt w:val="bullet"/>
+      <w:lvlText w:val=""/>
+      <w:lvlJc w:val="left"/>
+      <w:pPr>
+        <w:tabs>
+          <w:tab w:val="num" w:pos="3600"/>
+        </w:tabs>
+        <w:ind w:left="3600" w:hanging="360"/>
+      </w:pPr>
+      <w:rPr>
+        <w:rFonts w:ascii="Wingdings" w:hAnsi="Wingdings" w:hint="default"/>
+        <w:sz w:val="20"/>
+      </w:rPr>
+    </w:lvl>
+    <w:lvl w:ilvl="5" w:tentative="1">
+      <w:start w:val="1"/>
+      <w:numFmt w:val="bullet"/>
+      <w:lvlText w:val=""/>
+      <w:lvlJc w:val="left"/>
+      <w:pPr>
+        <w:tabs>
+          <w:tab w:val="num" w:pos="4320"/>
+        </w:tabs>
+        <w:ind w:left="4320" w:hanging="360"/>
+      </w:pPr>
+      <w:rPr>
+        <w:rFonts w:ascii="Wingdings" w:hAnsi="Wingdings" w:hint="default"/>
+        <w:sz w:val="20"/>
+      </w:rPr>
+    </w:lvl>
+    <w:lvl w:ilvl="6" w:tentative="1">
+      <w:start w:val="1"/>
+      <w:numFmt w:val="bullet"/>
+      <w:lvlText w:val=""/>
+      <w:lvlJc w:val="left"/>
+      <w:pPr>
+        <w:tabs>
+          <w:tab w:val="num" w:pos="5040"/>
+        </w:tabs>
+        <w:ind w:left="5040" w:hanging="360"/>
+      </w:pPr>
+      <w:rPr>
+        <w:rFonts w:ascii="Wingdings" w:hAnsi="Wingdings" w:hint="default"/>
+        <w:sz w:val="20"/>
+      </w:rPr>
+    </w:lvl>
+    <w:lvl w:ilvl="7" w:tentative="1">
+      <w:start w:val="1"/>
+      <w:numFmt w:val="bullet"/>
+      <w:lvlText w:val=""/>
+      <w:lvlJc w:val="left"/>
+      <w:pPr>
+        <w:tabs>
+          <w:tab w:val="num" w:pos="5760"/>
+        </w:tabs>
+        <w:ind w:left="5760" w:hanging="360"/>
+      </w:pPr>
+      <w:rPr>
+        <w:rFonts w:ascii="Wingdings" w:hAnsi="Wingdings" w:hint="default"/>
+        <w:sz w:val="20"/>
+      </w:rPr>
+    </w:lvl>
+    <w:lvl w:ilvl="8" w:tentative="1">
+      <w:start w:val="1"/>
+      <w:numFmt w:val="bullet"/>
+      <w:lvlText w:val=""/>
+      <w:lvlJc w:val="left"/>
+      <w:pPr>
+        <w:tabs>
+          <w:tab w:val="num" w:pos="6480"/>
+        </w:tabs>
+        <w:ind w:left="6480" w:hanging="360"/>
+      </w:pPr>
+      <w:rPr>
+        <w:rFonts w:ascii="Wingdings" w:hAnsi="Wingdings" w:hint="default"/>
+        <w:sz w:val="20"/>
+      </w:rPr>
+    </w:lvl>
+  </w:abstractNum>
   <w:num w:numId="1" w16cid:durableId="1674070397">
-    <w:abstractNumId w:val="3"/>
+    <w:abstractNumId w:val="5"/>
   </w:num>
   <w:num w:numId="2" w16cid:durableId="795833491">
-    <w:abstractNumId w:val="1"/>
+    <w:abstractNumId w:val="2"/>
   </w:num>
   <w:num w:numId="3" w16cid:durableId="597177339">
     <w:abstractNumId w:val="0"/>
   </w:num>
   <w:num w:numId="4" w16cid:durableId="158619911">
+    <w:abstractNumId w:val="7"/>
+  </w:num>
+  <w:num w:numId="5" w16cid:durableId="2080444101">
+    <w:abstractNumId w:val="3"/>
+  </w:num>
+  <w:num w:numId="6" w16cid:durableId="1506898672">
+    <w:abstractNumId w:val="3"/>
+  </w:num>
+  <w:num w:numId="7" w16cid:durableId="880439522">
+    <w:abstractNumId w:val="3"/>
+  </w:num>
+  <w:num w:numId="8" w16cid:durableId="1553273025">
+    <w:abstractNumId w:val="3"/>
+  </w:num>
+  <w:num w:numId="9" w16cid:durableId="1863323098">
+    <w:abstractNumId w:val="3"/>
+  </w:num>
+  <w:num w:numId="10" w16cid:durableId="624124088">
+    <w:abstractNumId w:val="3"/>
+  </w:num>
+  <w:num w:numId="11" w16cid:durableId="829325243">
+    <w:abstractNumId w:val="3"/>
+  </w:num>
+  <w:num w:numId="12" w16cid:durableId="271396619">
+    <w:abstractNumId w:val="3"/>
+  </w:num>
+  <w:num w:numId="13" w16cid:durableId="1777142214">
+    <w:abstractNumId w:val="3"/>
+  </w:num>
+  <w:num w:numId="14" w16cid:durableId="1124229978">
+    <w:abstractNumId w:val="3"/>
+  </w:num>
+  <w:num w:numId="15" w16cid:durableId="138233784">
+    <w:abstractNumId w:val="8"/>
+  </w:num>
+  <w:num w:numId="16" w16cid:durableId="1648582626">
     <w:abstractNumId w:val="4"/>
   </w:num>
-  <w:num w:numId="5" w16cid:durableId="2080444101">
-    <w:abstractNumId w:val="2"/>
+  <w:num w:numId="17" w16cid:durableId="177620524">
+    <w:abstractNumId w:val="6"/>
   </w:num>
-  <w:num w:numId="6" w16cid:durableId="1506898672">
-    <w:abstractNumId w:val="2"/>
-  </w:num>
-  <w:num w:numId="7" w16cid:durableId="880439522">
-    <w:abstractNumId w:val="2"/>
-  </w:num>
-  <w:num w:numId="8" w16cid:durableId="1553273025">
-    <w:abstractNumId w:val="2"/>
-  </w:num>
-  <w:num w:numId="9" w16cid:durableId="1863323098">
-    <w:abstractNumId w:val="2"/>
-  </w:num>
-  <w:num w:numId="10" w16cid:durableId="624124088">
-    <w:abstractNumId w:val="2"/>
-  </w:num>
-  <w:num w:numId="11" w16cid:durableId="829325243">
-    <w:abstractNumId w:val="2"/>
-  </w:num>
-  <w:num w:numId="12" w16cid:durableId="271396619">
-    <w:abstractNumId w:val="2"/>
-  </w:num>
-  <w:num w:numId="13" w16cid:durableId="1777142214">
-    <w:abstractNumId w:val="2"/>
-  </w:num>
-  <w:num w:numId="14" w16cid:durableId="1124229978">
-    <w:abstractNumId w:val="2"/>
+  <w:num w:numId="18" w16cid:durableId="27266434">
+    <w:abstractNumId w:val="1"/>
   </w:num>
 </w:numbering>
 </file>

</xml_diff>